<commit_message>
Updating the log of websites visited with more information about the links.
</commit_message>
<xml_diff>
--- a/Log of websites visited.docx
+++ b/Log of websites visited.docx
@@ -5,18 +5,47 @@
     <w:p>
       <w:pPr>
         <w:jc w:val="center"/>
+        <w:rPr>
+          <w:sz w:val="28"/>
+        </w:rPr>
       </w:pPr>
       <w:r>
+        <w:rPr>
+          <w:sz w:val="28"/>
+        </w:rPr>
         <w:t>Log of websites visited:</w:t>
       </w:r>
     </w:p>
     <w:p/>
+    <w:p/>
+    <w:p>
+      <w:r>
+        <w:rPr>
+          <w:b/>
+          <w:i/>
+        </w:rPr>
+        <w:t>- This section contains a list of website</w:t>
+      </w:r>
+      <w:r>
+        <w:rPr>
+          <w:b/>
+          <w:i/>
+        </w:rPr>
+        <w:t>s related to the creation of a simple website as well as information about Xively’s API.</w:t>
+      </w:r>
+    </w:p>
+    <w:p/>
     <w:p>
       <w:r>
         <w:t>Creating a website:</w:t>
       </w:r>
     </w:p>
     <w:p>
+      <w:pPr>
+        <w:rPr>
+          <w:rStyle w:val="Hiperlink"/>
+        </w:rPr>
+      </w:pPr>
       <w:hyperlink r:id="rId4" w:history="1">
         <w:r>
           <w:rPr>
@@ -70,7 +99,19 @@
           <w:rPr>
             <w:rStyle w:val="Hiperlink"/>
           </w:rPr>
-          <w:t>https://personal.xively.com/dev/tutorials/channel-viz/</w:t>
+          <w:t>https://personal.xively.com/dev/tutorials/c</w:t>
+        </w:r>
+        <w:r>
+          <w:rPr>
+            <w:rStyle w:val="Hiperlink"/>
+          </w:rPr>
+          <w:t>h</w:t>
+        </w:r>
+        <w:r>
+          <w:rPr>
+            <w:rStyle w:val="Hiperlink"/>
+          </w:rPr>
+          <w:t>annel-viz/</w:t>
         </w:r>
       </w:hyperlink>
     </w:p>
@@ -106,7 +147,6 @@
         </w:r>
       </w:hyperlink>
     </w:p>
-    <w:p/>
     <w:p>
       <w:pPr>
         <w:pBdr>
@@ -116,6 +156,30 @@
     </w:p>
     <w:p/>
     <w:p>
+      <w:pPr>
+        <w:jc w:val="both"/>
+        <w:rPr>
+          <w:b/>
+          <w:i/>
+        </w:rPr>
+      </w:pPr>
+      <w:r>
+        <w:rPr>
+          <w:b/>
+          <w:i/>
+        </w:rPr>
+        <w:t>- This section contains a list of websites related to th</w:t>
+      </w:r>
+      <w:r>
+        <w:rPr>
+          <w:b/>
+          <w:i/>
+        </w:rPr>
+        <w:t>e Louisville website, where they did some work with the eggs’ data. There is also a link to their GitHub repository, which can be forked and run locally.</w:t>
+      </w:r>
+    </w:p>
+    <w:p/>
+    <w:p>
       <w:r>
         <w:t>Louisville website video tour:</w:t>
       </w:r>
@@ -210,6 +274,19 @@
     </w:p>
     <w:p/>
     <w:p>
+      <w:pPr>
+        <w:jc w:val="both"/>
+      </w:pPr>
+      <w:r>
+        <w:rPr>
+          <w:b/>
+          <w:i/>
+        </w:rPr>
+        <w:t>- This section is focused on how to get real-time updating data from Xively’s website. As Xively is not being used by WickedDevice anymore it may not be useful.</w:t>
+      </w:r>
+    </w:p>
+    <w:p/>
+    <w:p>
       <w:r>
         <w:t>Tut</w:t>
       </w:r>
@@ -236,8 +313,31 @@
     </w:p>
     <w:p/>
     <w:p>
-      <w:r>
-        <w:t>How to add Google Maps to a web page:</w:t>
+      <w:pPr>
+        <w:jc w:val="both"/>
+      </w:pPr>
+      <w:r>
+        <w:rPr>
+          <w:b/>
+          <w:i/>
+        </w:rPr>
+        <w:t>- This section contains a list of website</w:t>
+      </w:r>
+      <w:r>
+        <w:rPr>
+          <w:b/>
+          <w:i/>
+        </w:rPr>
+        <w:t xml:space="preserve"> that focus on how to add the map element to the webpage.</w:t>
+      </w:r>
+    </w:p>
+    <w:p/>
+    <w:p>
+      <w:r>
+        <w:t>How to add Google Maps to a web</w:t>
+      </w:r>
+      <w:r>
+        <w:t>page:</w:t>
       </w:r>
     </w:p>
     <w:p>
@@ -269,7 +369,6 @@
     <w:p/>
     <w:p>
       <w:r>
-        <w:lastRenderedPageBreak/>
         <w:t>Creating a Master API Key:</w:t>
       </w:r>
     </w:p>
@@ -288,6 +387,52 @@
       <w:r>
         <w:t>Settings -&gt; Master Keys</w:t>
       </w:r>
+    </w:p>
+    <w:p/>
+    <w:p>
+      <w:r>
+        <w:t>Putting a marker on the map:</w:t>
+      </w:r>
+    </w:p>
+    <w:p>
+      <w:pPr>
+        <w:rPr>
+          <w:rStyle w:val="Hiperlink"/>
+        </w:rPr>
+      </w:pPr>
+      <w:hyperlink r:id="rId19" w:history="1">
+        <w:r>
+          <w:rPr>
+            <w:rStyle w:val="Hiperlink"/>
+          </w:rPr>
+          <w:t>https://github.com/xively/xively-gmaps</w:t>
+        </w:r>
+      </w:hyperlink>
+    </w:p>
+    <w:p>
+      <w:pPr>
+        <w:rPr>
+          <w:rStyle w:val="Hiperlink"/>
+        </w:rPr>
+      </w:pPr>
+    </w:p>
+    <w:p>
+      <w:r>
+        <w:t>Google Maps Simple Multiple Marker Example</w:t>
+      </w:r>
+      <w:r>
+        <w:t>:</w:t>
+      </w:r>
+    </w:p>
+    <w:p>
+      <w:hyperlink r:id="rId20" w:history="1">
+        <w:r>
+          <w:rPr>
+            <w:rStyle w:val="Hiperlink"/>
+          </w:rPr>
+          <w:t>https://gist.github.com/parth1020/4481893</w:t>
+        </w:r>
+      </w:hyperlink>
     </w:p>
     <w:p>
       <w:pPr>
@@ -298,26 +443,30 @@
     </w:p>
     <w:p/>
     <w:p>
-      <w:r>
-        <w:t>Putting a marker on the map:</w:t>
-      </w:r>
-    </w:p>
-    <w:p>
-      <w:hyperlink r:id="rId19" w:history="1">
-        <w:r>
-          <w:rPr>
-            <w:rStyle w:val="Hiperlink"/>
-          </w:rPr>
-          <w:t>https://github.com/xively/xively-gmaps</w:t>
-        </w:r>
-      </w:hyperlink>
-    </w:p>
-    <w:p>
       <w:pPr>
-        <w:pBdr>
-          <w:bottom w:val="single" w:sz="6" w:space="1" w:color="auto"/>
-        </w:pBdr>
+        <w:jc w:val="both"/>
       </w:pPr>
+      <w:r>
+        <w:rPr>
+          <w:b/>
+          <w:i/>
+        </w:rPr>
+        <w:t>- This section contains a list of website</w:t>
+      </w:r>
+      <w:r>
+        <w:rPr>
+          <w:b/>
+          <w:i/>
+        </w:rPr>
+        <w:t>s that focus on how to get information from Xively’s feed. Once again, a</w:t>
+      </w:r>
+      <w:r>
+        <w:rPr>
+          <w:b/>
+          <w:i/>
+        </w:rPr>
+        <w:t>s Xively is not being used by WickedDevice anymore it may not be useful.</w:t>
+      </w:r>
     </w:p>
     <w:p/>
     <w:p>
@@ -330,7 +479,7 @@
       <w:r>
         <w:t xml:space="preserve">: </w:t>
       </w:r>
-      <w:hyperlink r:id="rId20" w:history="1">
+      <w:hyperlink r:id="rId21" w:history="1">
         <w:r>
           <w:rPr>
             <w:rStyle w:val="Hiperlink"/>
@@ -349,7 +498,7 @@
       <w:r>
         <w:t xml:space="preserve">- </w:t>
       </w:r>
-      <w:hyperlink r:id="rId21" w:history="1">
+      <w:hyperlink r:id="rId22" w:history="1">
         <w:r>
           <w:rPr>
             <w:rStyle w:val="Hiperlink"/>
@@ -362,7 +511,7 @@
       <w:r>
         <w:t xml:space="preserve">- </w:t>
       </w:r>
-      <w:hyperlink r:id="rId22" w:history="1">
+      <w:hyperlink r:id="rId23" w:history="1">
         <w:r>
           <w:rPr>
             <w:rStyle w:val="Hiperlink"/>
@@ -374,33 +523,6 @@
     <w:p/>
     <w:p>
       <w:r>
-        <w:t>Google Maps Simple Multiple Marker Example</w:t>
-      </w:r>
-      <w:r>
-        <w:t>:</w:t>
-      </w:r>
-    </w:p>
-    <w:p>
-      <w:hyperlink r:id="rId23" w:history="1">
-        <w:r>
-          <w:rPr>
-            <w:rStyle w:val="Hiperlink"/>
-          </w:rPr>
-          <w:t>https://gist.github.com/parth1020/4481893</w:t>
-        </w:r>
-      </w:hyperlink>
-    </w:p>
-    <w:p/>
-    <w:p>
-      <w:pPr>
-        <w:pBdr>
-          <w:bottom w:val="single" w:sz="6" w:space="1" w:color="auto"/>
-        </w:pBdr>
-      </w:pPr>
-    </w:p>
-    <w:p/>
-    <w:p>
-      <w:r>
         <w:t>Functions to access Xively’s feed (Used to get the location values):</w:t>
       </w:r>
     </w:p>
@@ -414,7 +536,6 @@
         </w:r>
       </w:hyperlink>
     </w:p>
-    <w:p/>
     <w:p>
       <w:pPr>
         <w:pBdr>
@@ -425,23 +546,39 @@
     <w:p/>
     <w:p>
       <w:r>
-        <w:t>Dealing with ‘div’s (HTML):</w:t>
-      </w:r>
-    </w:p>
-    <w:p>
-      <w:hyperlink r:id="rId25" w:history="1">
-        <w:r>
-          <w:rPr>
-            <w:rStyle w:val="Hiperlink"/>
-          </w:rPr>
-          <w:t>http://stackoverflow.com/questions/14094697/javascript-how-to-create-new-div-dynamically-change-it-move-it-modify-it-in</w:t>
-        </w:r>
-      </w:hyperlink>
-    </w:p>
-    <w:p>
+        <w:rPr>
+          <w:b/>
+          <w:i/>
+        </w:rPr>
+        <w:t xml:space="preserve">- This section is focused on how to </w:t>
+      </w:r>
+      <w:r>
+        <w:rPr>
+          <w:b/>
+          <w:i/>
+        </w:rPr>
+        <w:t>add “div” elements dynamically.</w:t>
+      </w:r>
       <w:bookmarkStart w:id="0" w:name="_GoBack"/>
       <w:bookmarkEnd w:id="0"/>
     </w:p>
+    <w:p/>
+    <w:p>
+      <w:r>
+        <w:t>Dealing with ‘div’s (HTML):</w:t>
+      </w:r>
+    </w:p>
+    <w:p>
+      <w:hyperlink r:id="rId25" w:history="1">
+        <w:r>
+          <w:rPr>
+            <w:rStyle w:val="Hiperlink"/>
+          </w:rPr>
+          <w:t>http://stackoverflow.com/questions/14094697/javascript-how-to-create-new-div-dynamically-change-it-move-it-modify-it-in</w:t>
+        </w:r>
+      </w:hyperlink>
+    </w:p>
+    <w:p/>
     <w:sectPr>
       <w:pgSz w:w="11900" w:h="16840"/>
       <w:pgMar w:top="1417" w:right="1701" w:bottom="1417" w:left="1701" w:header="708" w:footer="708" w:gutter="0"/>

</xml_diff>

<commit_message>
Updating the log of websites visited.
</commit_message>
<xml_diff>
--- a/Log of websites visited.docx
+++ b/Log of websites visited.docx
@@ -99,19 +99,7 @@
           <w:rPr>
             <w:rStyle w:val="Hiperlink"/>
           </w:rPr>
-          <w:t>https://personal.xively.com/dev/tutorials/c</w:t>
-        </w:r>
-        <w:r>
-          <w:rPr>
-            <w:rStyle w:val="Hiperlink"/>
-          </w:rPr>
-          <w:t>h</w:t>
-        </w:r>
-        <w:r>
-          <w:rPr>
-            <w:rStyle w:val="Hiperlink"/>
-          </w:rPr>
-          <w:t>annel-viz/</w:t>
+          <w:t>https://personal.xively.com/dev/tutorials/channel-viz/</w:t>
         </w:r>
       </w:hyperlink>
     </w:p>
@@ -458,14 +446,7 @@
           <w:b/>
           <w:i/>
         </w:rPr>
-        <w:t>s that focus on how to get information from Xively’s feed. Once again, a</w:t>
-      </w:r>
-      <w:r>
-        <w:rPr>
-          <w:b/>
-          <w:i/>
-        </w:rPr>
-        <w:t>s Xively is not being used by WickedDevice anymore it may not be useful.</w:t>
+        <w:t>s that focus on how to get information from Xively’s feed. Once again, as Xively is not being used by WickedDevice anymore it may not be useful.</w:t>
       </w:r>
     </w:p>
     <w:p/>
@@ -550,35 +531,217 @@
           <w:b/>
           <w:i/>
         </w:rPr>
-        <w:t xml:space="preserve">- This section is focused on how to </w:t>
-      </w:r>
-      <w:r>
+        <w:t>- This section is focused on how to add “div” elements dynamically.</w:t>
+      </w:r>
+    </w:p>
+    <w:p/>
+    <w:p>
+      <w:r>
+        <w:t>Dealing with ‘div’s (HTML):</w:t>
+      </w:r>
+    </w:p>
+    <w:p>
+      <w:hyperlink r:id="rId25" w:history="1">
+        <w:r>
+          <w:rPr>
+            <w:rStyle w:val="Hiperlink"/>
+          </w:rPr>
+          <w:t>http://stackoverflow.com/questions/14094697/javascript-how-to-create-new-div-dynamically-change-it-move-it-modify-it-in</w:t>
+        </w:r>
+      </w:hyperlink>
+    </w:p>
+    <w:p>
+      <w:pPr>
+        <w:pBdr>
+          <w:bottom w:val="single" w:sz="12" w:space="1" w:color="auto"/>
+        </w:pBdr>
+      </w:pPr>
+    </w:p>
+    <w:p/>
+    <w:p>
+      <w:pPr>
         <w:rPr>
           <w:b/>
           <w:i/>
         </w:rPr>
-        <w:t>add “div” elements dynamically.</w:t>
+      </w:pPr>
+      <w:r>
+        <w:rPr>
+          <w:b/>
+          <w:i/>
+        </w:rPr>
+        <w:t>- This</w:t>
+      </w:r>
+      <w:r>
+        <w:rPr>
+          <w:b/>
+          <w:i/>
+        </w:rPr>
+        <w:t xml:space="preserve"> section is focused on the new way WickedDevice is using to display data (which is currently being used on the markers on the map):</w:t>
+      </w:r>
+    </w:p>
+    <w:p>
+      <w:r>
+        <w:t>Dashboard used to display data:</w:t>
+      </w:r>
+    </w:p>
+    <w:p>
+      <w:pPr>
+        <w:ind w:left="708"/>
+        <w:rPr>
+          <w:i/>
+        </w:rPr>
+      </w:pPr>
+      <w:r>
+        <w:rPr>
+          <w:i/>
+        </w:rPr>
+        <w:t>P.S.: You can substitute the “</w:t>
+      </w:r>
+      <w:r>
+        <w:rPr>
+          <w:rFonts w:ascii="Helvetica" w:hAnsi="Helvetica" w:cs="Helvetica"/>
+          <w:bCs/>
+          <w:i/>
+          <w:color w:val="000000" w:themeColor="text1"/>
+          <w:lang w:val="pt-BR"/>
+        </w:rPr>
+        <w:t>egg00802a8333080122</w:t>
+      </w:r>
+      <w:r>
+        <w:rPr>
+          <w:i/>
+        </w:rPr>
+        <w:t>” in the end of the URL for the serial number of the egg you want to check. By doing this the dashboard will show the data from the egg correspondent to the serial number</w:t>
+      </w:r>
+      <w:r>
+        <w:rPr>
+          <w:i/>
+        </w:rPr>
+        <w:t>.</w:t>
+      </w:r>
+    </w:p>
+    <w:p>
+      <w:pPr>
+        <w:ind w:left="708"/>
+        <w:rPr>
+          <w:i/>
+        </w:rPr>
+      </w:pPr>
+    </w:p>
+    <w:p>
+      <w:pPr>
+        <w:rPr>
+          <w:rFonts w:ascii="Helvetica" w:hAnsi="Helvetica" w:cs="Helvetica"/>
+          <w:bCs/>
+          <w:color w:val="000000" w:themeColor="text1"/>
+          <w:lang w:val="pt-BR"/>
+        </w:rPr>
+      </w:pPr>
+      <w:hyperlink r:id="rId26" w:history="1">
+        <w:r>
+          <w:rPr>
+            <w:rStyle w:val="Hiperlink"/>
+            <w:rFonts w:ascii="Helvetica" w:hAnsi="Helvetica" w:cs="Helvetica"/>
+            <w:lang w:val="pt-BR"/>
+          </w:rPr>
+          <w:t>https://airqualityegg.wickeddevice.com/dashboard/#/egg/</w:t>
+        </w:r>
+        <w:r>
+          <w:rPr>
+            <w:rStyle w:val="Hiperlink"/>
+            <w:rFonts w:ascii="Helvetica" w:hAnsi="Helvetica" w:cs="Helvetica"/>
+            <w:bCs/>
+            <w:lang w:val="pt-BR"/>
+          </w:rPr>
+          <w:t>egg00802a8333080122</w:t>
+        </w:r>
+      </w:hyperlink>
+    </w:p>
+    <w:p>
+      <w:pPr>
+        <w:rPr>
+          <w:rFonts w:ascii="Helvetica" w:hAnsi="Helvetica" w:cs="Helvetica"/>
+          <w:bCs/>
+          <w:color w:val="000000" w:themeColor="text1"/>
+        </w:rPr>
+      </w:pPr>
+    </w:p>
+    <w:p>
+      <w:pPr>
+        <w:rPr>
+          <w:rFonts w:ascii="Helvetica" w:hAnsi="Helvetica" w:cs="Helvetica"/>
+          <w:bCs/>
+          <w:color w:val="000000" w:themeColor="text1"/>
+        </w:rPr>
+      </w:pPr>
+      <w:r>
+        <w:rPr>
+          <w:rFonts w:ascii="Helvetica" w:hAnsi="Helvetica" w:cs="Helvetica"/>
+          <w:bCs/>
+          <w:color w:val="000000" w:themeColor="text1"/>
+        </w:rPr>
+        <w:t>(The</w:t>
+      </w:r>
+      <w:r>
+        <w:rPr>
+          <w:rFonts w:ascii="Helvetica" w:hAnsi="Helvetica" w:cs="Helvetica"/>
+          <w:bCs/>
+          <w:color w:val="000000" w:themeColor="text1"/>
+        </w:rPr>
+        <w:t xml:space="preserve"> </w:t>
+      </w:r>
+      <w:r>
+        <w:rPr>
+          <w:rFonts w:ascii="Helvetica" w:hAnsi="Helvetica" w:cs="Helvetica"/>
+          <w:bCs/>
+          <w:color w:val="000000" w:themeColor="text1"/>
+        </w:rPr>
+        <w:t>email</w:t>
+      </w:r>
+      <w:r>
+        <w:rPr>
+          <w:rFonts w:ascii="Helvetica" w:hAnsi="Helvetica" w:cs="Helvetica"/>
+          <w:bCs/>
+          <w:color w:val="000000" w:themeColor="text1"/>
+        </w:rPr>
+        <w:t>s sent and received</w:t>
+      </w:r>
+      <w:r>
+        <w:rPr>
+          <w:rFonts w:ascii="Helvetica" w:hAnsi="Helvetica" w:cs="Helvetica"/>
+          <w:bCs/>
+          <w:color w:val="000000" w:themeColor="text1"/>
+        </w:rPr>
+        <w:t xml:space="preserve"> </w:t>
+      </w:r>
+      <w:r>
+        <w:rPr>
+          <w:rFonts w:ascii="Helvetica" w:hAnsi="Helvetica" w:cs="Helvetica"/>
+          <w:bCs/>
+          <w:color w:val="000000" w:themeColor="text1"/>
+        </w:rPr>
+        <w:t>from WickedDevice are attached to this file for a better comprehension of the new ways of retrieving data</w:t>
+      </w:r>
+      <w:r>
+        <w:rPr>
+          <w:rFonts w:ascii="Helvetica" w:hAnsi="Helvetica" w:cs="Helvetica"/>
+          <w:bCs/>
+          <w:color w:val="000000" w:themeColor="text1"/>
+        </w:rPr>
+        <w:t>)</w:t>
+      </w:r>
+      <w:r>
+        <w:rPr>
+          <w:rFonts w:ascii="Helvetica" w:hAnsi="Helvetica" w:cs="Helvetica"/>
+          <w:bCs/>
+          <w:color w:val="000000" w:themeColor="text1"/>
+        </w:rPr>
+        <w:t>.</w:t>
       </w:r>
       <w:bookmarkStart w:id="0" w:name="_GoBack"/>
       <w:bookmarkEnd w:id="0"/>
     </w:p>
-    <w:p/>
-    <w:p>
-      <w:r>
-        <w:t>Dealing with ‘div’s (HTML):</w:t>
-      </w:r>
-    </w:p>
-    <w:p>
-      <w:hyperlink r:id="rId25" w:history="1">
-        <w:r>
-          <w:rPr>
-            <w:rStyle w:val="Hiperlink"/>
-          </w:rPr>
-          <w:t>http://stackoverflow.com/questions/14094697/javascript-how-to-create-new-div-dynamically-change-it-move-it-modify-it-in</w:t>
-        </w:r>
-      </w:hyperlink>
-    </w:p>
-    <w:p/>
     <w:sectPr>
       <w:pgSz w:w="11900" w:h="16840"/>
       <w:pgMar w:top="1417" w:right="1701" w:bottom="1417" w:left="1701" w:header="708" w:footer="708" w:gutter="0"/>

</xml_diff>